<commit_message>
Some version of a script.
</commit_message>
<xml_diff>
--- a/TheBiscuitTinAndTheBiscuit030.docx
+++ b/TheBiscuitTinAndTheBiscuit030.docx
@@ -2893,359 +2893,34 @@
         <w:rPr>
           <w:lang w:val="en-ZA"/>
         </w:rPr>
-        <w:t>Get up and do the thing that you want to do every day.</w:t>
+        <w:t>Get up and do the thing that you want to do every day</w:t>
+      </w:r>
+      <w:r>
+        <w:rPr>
+          <w:lang w:val="en-ZA"/>
+        </w:rPr>
+        <w:t xml:space="preserve"> and do something t</w:t>
       </w:r>
       <w:ins w:id="61" w:author="Mark Stringer" w:date="2025-04-23T05:53:00Z" w16du:dateUtc="2025-04-23T04:53:00Z">
         <w:r>
           <w:rPr>
             <w:lang w:val="en-ZA"/>
           </w:rPr>
-          <w:t xml:space="preserve"> That move the quest forward.</w:t>
+          <w:t>hat move</w:t>
         </w:r>
       </w:ins>
-    </w:p>
-    <w:p>
-      <w:pPr>
-        <w:rPr>
-          <w:lang w:val="en-ZA"/>
-        </w:rPr>
-      </w:pPr>
-      <w:r>
-        <w:rPr>
-          <w:lang w:val="en-ZA"/>
-        </w:rPr>
-        <w:t>Do something expensive / humiliating / stupid (</w:t>
-      </w:r>
-      <w:commentRangeStart w:id="62"/>
-      <w:commentRangeStart w:id="63"/>
-      <w:commentRangeStart w:id="64"/>
-      <w:commentRangeStart w:id="65"/>
-      <w:r>
-        <w:rPr>
-          <w:lang w:val="en-ZA"/>
-        </w:rPr>
-        <w:t>it worked for me).</w:t>
-      </w:r>
-      <w:commentRangeEnd w:id="62"/>
-      <w:r>
-        <w:rPr>
-          <w:rStyle w:val="CommentReference"/>
-        </w:rPr>
-        <w:commentReference w:id="62"/>
-      </w:r>
-      <w:commentRangeEnd w:id="63"/>
-      <w:r>
-        <w:rPr>
-          <w:rStyle w:val="CommentReference"/>
-        </w:rPr>
-        <w:commentReference w:id="63"/>
-      </w:r>
-      <w:commentRangeEnd w:id="64"/>
-      <w:r>
-        <w:rPr>
-          <w:rStyle w:val="CommentReference"/>
-        </w:rPr>
-        <w:commentReference w:id="64"/>
-      </w:r>
-      <w:commentRangeEnd w:id="65"/>
-      <w:r>
-        <w:rPr>
-          <w:rStyle w:val="CommentReference"/>
-        </w:rPr>
-        <w:commentReference w:id="65"/>
-      </w:r>
-    </w:p>
-    <w:p>
-      <w:pPr>
-        <w:rPr>
-          <w:lang w:val="en-ZA"/>
-        </w:rPr>
-      </w:pPr>
-      <w:r>
-        <w:rPr>
-          <w:lang w:val="en-ZA"/>
-        </w:rPr>
-        <w:t>Insert just a little bit of jeopardy.</w:t>
-      </w:r>
-    </w:p>
-    <w:p>
-      <w:pPr>
-        <w:pStyle w:val="Heading3"/>
-        <w:rPr>
-          <w:lang w:val="en-ZA"/>
-        </w:rPr>
-      </w:pPr>
-      <w:r>
-        <w:rPr>
-          <w:lang w:val="en-ZA"/>
-        </w:rPr>
-        <w:t>Notice the emotions</w:t>
-      </w:r>
-    </w:p>
-    <w:p>
-      <w:pPr>
-        <w:rPr>
-          <w:lang w:val="en-ZA"/>
-        </w:rPr>
-      </w:pPr>
-      <w:r>
-        <w:rPr>
-          <w:lang w:val="en-ZA"/>
-        </w:rPr>
-        <w:t>Especially notice the negative emotions that you might not want to admit to anyone else. Boredom, jealousy irritation.</w:t>
-      </w:r>
-      <w:r>
-        <w:rPr>
-          <w:lang w:val="en-ZA"/>
-        </w:rPr>
-        <w:t xml:space="preserve"> Embarrassment.</w:t>
-      </w:r>
-    </w:p>
-    <w:p>
-      <w:pPr>
-        <w:pStyle w:val="Heading3"/>
-        <w:rPr>
-          <w:lang w:val="en-ZA"/>
-        </w:rPr>
-      </w:pPr>
-      <w:r>
-        <w:rPr>
-          <w:lang w:val="en-ZA"/>
-        </w:rPr>
-        <w:lastRenderedPageBreak/>
-        <w:t>Second Circle</w:t>
-      </w:r>
-    </w:p>
-    <w:p>
-      <w:pPr>
-        <w:rPr>
-          <w:lang w:val="en-ZA"/>
-        </w:rPr>
-      </w:pPr>
-      <w:r>
-        <w:rPr>
-          <w:lang w:val="en-ZA"/>
-        </w:rPr>
-        <w:t>I read another book – called Presence by Patsy Rodenberg. And the basic idea of the book is that there are three ways that we communicate.</w:t>
-      </w:r>
-      <w:r>
-        <w:rPr>
-          <w:lang w:val="en-ZA"/>
-        </w:rPr>
-        <w:t xml:space="preserve"> She calls them circle</w:t>
-      </w:r>
       <w:r>
         <w:rPr>
           <w:lang w:val="en-ZA"/>
         </w:rPr>
         <w:t>s</w:t>
       </w:r>
-      <w:r>
-        <w:rPr>
-          <w:lang w:val="en-ZA"/>
-        </w:rPr>
-        <w:t>.</w:t>
-      </w:r>
-      <w:r>
-        <w:rPr>
-          <w:lang w:val="en-ZA"/>
-        </w:rPr>
-        <w:t xml:space="preserve"> She calls them first, second and third circle. </w:t>
-      </w:r>
-      <w:commentRangeStart w:id="66"/>
-      <w:commentRangeStart w:id="67"/>
-      <w:r>
-        <w:rPr>
-          <w:lang w:val="en-ZA"/>
-        </w:rPr>
-        <w:t>But I’m going to talk about them in this order, 3, 1 and then 2.</w:t>
-      </w:r>
-      <w:commentRangeEnd w:id="66"/>
-      <w:r>
-        <w:rPr>
-          <w:rStyle w:val="CommentReference"/>
-        </w:rPr>
-        <w:commentReference w:id="66"/>
-      </w:r>
-      <w:commentRangeEnd w:id="67"/>
-      <w:r>
-        <w:rPr>
-          <w:rStyle w:val="CommentReference"/>
-        </w:rPr>
-        <w:commentReference w:id="67"/>
-      </w:r>
-    </w:p>
-    <w:p>
-      <w:pPr>
-        <w:rPr>
-          <w:lang w:val="en-ZA"/>
-        </w:rPr>
-      </w:pPr>
-      <w:r>
-        <w:rPr>
-          <w:lang w:val="en-ZA"/>
-        </w:rPr>
-        <w:t xml:space="preserve">There’s third circle – which is </w:t>
-      </w:r>
-      <w:r>
-        <w:rPr>
-          <w:b/>
-          <w:bCs/>
-          <w:lang w:val="en-ZA"/>
-        </w:rPr>
-        <w:t xml:space="preserve">SHOUTING! </w:t>
-      </w:r>
-      <w:r>
-        <w:rPr>
-          <w:lang w:val="en-ZA"/>
-        </w:rPr>
-        <w:t xml:space="preserve">This out, </w:t>
-      </w:r>
-      <w:commentRangeStart w:id="68"/>
-      <w:commentRangeStart w:id="69"/>
-      <w:commentRangeStart w:id="70"/>
-      <w:r>
-        <w:rPr>
-          <w:lang w:val="en-ZA"/>
-        </w:rPr>
-        <w:t>pushing, forcing out.</w:t>
-      </w:r>
-      <w:commentRangeEnd w:id="68"/>
-      <w:r>
-        <w:rPr>
-          <w:rStyle w:val="CommentReference"/>
-        </w:rPr>
-        <w:commentReference w:id="68"/>
-      </w:r>
-      <w:commentRangeEnd w:id="69"/>
-      <w:r>
-        <w:rPr>
-          <w:rStyle w:val="CommentReference"/>
-        </w:rPr>
-        <w:commentReference w:id="69"/>
-      </w:r>
-      <w:commentRangeEnd w:id="70"/>
-      <w:r>
-        <w:rPr>
-          <w:rStyle w:val="CommentReference"/>
-        </w:rPr>
-        <w:commentReference w:id="70"/>
-      </w:r>
-    </w:p>
-    <w:p>
-      <w:pPr>
-        <w:rPr>
-          <w:lang w:val="en-ZA"/>
-        </w:rPr>
-      </w:pPr>
-      <w:r>
-        <w:rPr>
-          <w:lang w:val="en-ZA"/>
-        </w:rPr>
-        <w:t>There’s first circle – which is in, hardly making any noise at all, yes, whatever you say.</w:t>
-      </w:r>
-      <w:r>
-        <w:rPr>
-          <w:lang w:val="en-ZA"/>
-        </w:rPr>
-        <w:t xml:space="preserve"> </w:t>
-      </w:r>
-    </w:p>
-    <w:p>
-      <w:pPr>
-        <w:rPr>
-          <w:lang w:val="en-ZA"/>
-        </w:rPr>
-      </w:pPr>
-      <w:r>
-        <w:rPr>
-          <w:lang w:val="en-ZA"/>
-        </w:rPr>
-        <w:t xml:space="preserve">And then there’s second circle. Second circle is the difficult one. Second circle is a conversation. </w:t>
-      </w:r>
-    </w:p>
-    <w:p>
-      <w:pPr>
-        <w:rPr>
-          <w:lang w:val="en-ZA"/>
-        </w:rPr>
-      </w:pPr>
-      <w:r>
-        <w:rPr>
-          <w:lang w:val="en-ZA"/>
-        </w:rPr>
-        <w:t xml:space="preserve">Oh, my god! I’m having a revelation! </w:t>
-      </w:r>
-      <w:commentRangeStart w:id="71"/>
-      <w:r>
-        <w:rPr>
-          <w:b/>
-          <w:bCs/>
-          <w:i/>
-          <w:iCs/>
-          <w:lang w:val="en-ZA"/>
-        </w:rPr>
-        <w:t>(I’m not I had it earlier, but I’m pretending I’m having it now for dramatic effect).</w:t>
-      </w:r>
-      <w:commentRangeEnd w:id="71"/>
-      <w:r>
-        <w:rPr>
-          <w:rStyle w:val="CommentReference"/>
-        </w:rPr>
-        <w:commentReference w:id="71"/>
-      </w:r>
-      <w:r>
-        <w:rPr>
-          <w:b/>
-          <w:bCs/>
-          <w:i/>
-          <w:iCs/>
-          <w:lang w:val="en-ZA"/>
-        </w:rPr>
-        <w:t xml:space="preserve"> </w:t>
-      </w:r>
-      <w:r>
-        <w:rPr>
-          <w:lang w:val="en-ZA"/>
-        </w:rPr>
-        <w:t>This is what creativity and doing things is about.</w:t>
-      </w:r>
-    </w:p>
-    <w:p>
-      <w:pPr>
-        <w:rPr>
-          <w:ins w:id="72" w:author="Mark Stringer" w:date="2025-04-23T05:53:00Z" w16du:dateUtc="2025-04-23T04:53:00Z"/>
-          <w:lang w:val="en-ZA"/>
-        </w:rPr>
-      </w:pPr>
-      <w:ins w:id="73" w:author="Mark Stringer" w:date="2025-04-23T05:53:00Z" w16du:dateUtc="2025-04-23T04:53:00Z">
+      <w:ins w:id="62" w:author="Mark Stringer" w:date="2025-04-23T05:53:00Z" w16du:dateUtc="2025-04-23T04:53:00Z">
         <w:r>
           <w:rPr>
             <w:lang w:val="en-ZA"/>
           </w:rPr>
-          <w:t xml:space="preserve">Creativity is about being in second circle with the biscuit! </w:t>
-        </w:r>
-        <w:r>
-          <w:rPr>
-            <w:lang w:val="en-ZA"/>
-          </w:rPr>
-          <w:t xml:space="preserve">It’s about the give and take of discussion, with what you’re making and with </w:t>
-        </w:r>
-        <w:proofErr w:type="spellStart"/>
-        <w:proofErr w:type="gramStart"/>
-        <w:r>
-          <w:rPr>
-            <w:lang w:val="en-ZA"/>
-          </w:rPr>
-          <w:t>it’s</w:t>
-        </w:r>
-        <w:proofErr w:type="spellEnd"/>
-        <w:proofErr w:type="gramEnd"/>
-        <w:r>
-          <w:rPr>
-            <w:lang w:val="en-ZA"/>
-          </w:rPr>
-          <w:t xml:space="preserve"> reception.</w:t>
+          <w:t xml:space="preserve"> the quest forward.</w:t>
         </w:r>
       </w:ins>
     </w:p>
@@ -3255,6 +2930,427 @@
           <w:lang w:val="en-ZA"/>
         </w:rPr>
       </w:pPr>
+      <w:proofErr w:type="gramStart"/>
+      <w:r>
+        <w:rPr>
+          <w:lang w:val="en-ZA"/>
+        </w:rPr>
+        <w:t>Do</w:t>
+      </w:r>
+      <w:proofErr w:type="gramEnd"/>
+      <w:r>
+        <w:rPr>
+          <w:lang w:val="en-ZA"/>
+        </w:rPr>
+        <w:t xml:space="preserve"> something expensive / humiliating / stupid (</w:t>
+      </w:r>
+      <w:commentRangeStart w:id="63"/>
+      <w:commentRangeStart w:id="64"/>
+      <w:commentRangeStart w:id="65"/>
+      <w:commentRangeStart w:id="66"/>
+      <w:r>
+        <w:rPr>
+          <w:lang w:val="en-ZA"/>
+        </w:rPr>
+        <w:t>it worked for me).</w:t>
+      </w:r>
+      <w:commentRangeEnd w:id="63"/>
+      <w:r>
+        <w:rPr>
+          <w:rStyle w:val="CommentReference"/>
+        </w:rPr>
+        <w:commentReference w:id="63"/>
+      </w:r>
+      <w:commentRangeEnd w:id="64"/>
+      <w:r>
+        <w:rPr>
+          <w:rStyle w:val="CommentReference"/>
+        </w:rPr>
+        <w:commentReference w:id="64"/>
+      </w:r>
+      <w:commentRangeEnd w:id="65"/>
+      <w:r>
+        <w:rPr>
+          <w:rStyle w:val="CommentReference"/>
+        </w:rPr>
+        <w:commentReference w:id="65"/>
+      </w:r>
+      <w:commentRangeEnd w:id="66"/>
+      <w:r>
+        <w:rPr>
+          <w:rStyle w:val="CommentReference"/>
+        </w:rPr>
+        <w:commentReference w:id="66"/>
+      </w:r>
+      <w:r>
+        <w:rPr>
+          <w:lang w:val="en-ZA"/>
+        </w:rPr>
+        <w:t xml:space="preserve"> Do I have an example? Well, doing a Fringe show is pretty stupid and expensive.</w:t>
+      </w:r>
+    </w:p>
+    <w:p>
+      <w:pPr>
+        <w:rPr>
+          <w:lang w:val="en-ZA"/>
+        </w:rPr>
+      </w:pPr>
+      <w:r>
+        <w:rPr>
+          <w:lang w:val="en-ZA"/>
+        </w:rPr>
+        <w:t xml:space="preserve">But for humiliation – I did a Greek exam. B1 if anyone knows about these things. And I failed. But that’s not the humiliating thing. Most of the people sitting this exam in London are schoolkids – children Greeks who live in London. And the exam was in a school. So, I found myself sitting on this little chair. At a little table. And I saw that the </w:t>
+      </w:r>
+      <w:r>
+        <w:rPr>
+          <w:lang w:val="en-ZA"/>
+        </w:rPr>
+        <w:lastRenderedPageBreak/>
+        <w:t xml:space="preserve">invigilators were looking at some of the taller kids – and then looking at some normal-sized chairs and tables that were up against the wall. And </w:t>
+      </w:r>
+      <w:proofErr w:type="gramStart"/>
+      <w:r>
+        <w:rPr>
+          <w:lang w:val="en-ZA"/>
+        </w:rPr>
+        <w:t>so</w:t>
+      </w:r>
+      <w:proofErr w:type="gramEnd"/>
+      <w:r>
+        <w:rPr>
+          <w:lang w:val="en-ZA"/>
+        </w:rPr>
+        <w:t xml:space="preserve"> they started setting out some of the big chairs and tables. </w:t>
+      </w:r>
+      <w:r>
+        <w:rPr>
+          <w:b/>
+          <w:bCs/>
+          <w:i/>
+          <w:iCs/>
+          <w:lang w:val="en-ZA"/>
+        </w:rPr>
+        <w:t xml:space="preserve">And then they offered them to some of the lankier </w:t>
+      </w:r>
+      <w:proofErr w:type="gramStart"/>
+      <w:r>
+        <w:rPr>
+          <w:b/>
+          <w:bCs/>
+          <w:i/>
+          <w:iCs/>
+          <w:lang w:val="en-ZA"/>
+        </w:rPr>
+        <w:t>13 year olds</w:t>
+      </w:r>
+      <w:proofErr w:type="gramEnd"/>
+      <w:r>
+        <w:rPr>
+          <w:b/>
+          <w:bCs/>
+          <w:i/>
+          <w:iCs/>
+          <w:lang w:val="en-ZA"/>
+        </w:rPr>
+        <w:t xml:space="preserve"> - BUT THEY DIDN’T GIVE ME ONE!</w:t>
+      </w:r>
+    </w:p>
+    <w:p>
+      <w:pPr>
+        <w:rPr>
+          <w:lang w:val="en-ZA"/>
+        </w:rPr>
+      </w:pPr>
+      <w:r>
+        <w:rPr>
+          <w:lang w:val="en-ZA"/>
+        </w:rPr>
+        <w:t>Insert just a little bit of jeopardy.</w:t>
+      </w:r>
+    </w:p>
+    <w:p>
+      <w:pPr>
+        <w:pStyle w:val="Heading3"/>
+        <w:rPr>
+          <w:lang w:val="en-ZA"/>
+        </w:rPr>
+      </w:pPr>
+      <w:r>
+        <w:rPr>
+          <w:lang w:val="en-ZA"/>
+        </w:rPr>
+        <w:t>Notice the emotions</w:t>
+      </w:r>
+    </w:p>
+    <w:p>
+      <w:pPr>
+        <w:rPr>
+          <w:lang w:val="en-ZA"/>
+        </w:rPr>
+      </w:pPr>
+      <w:r>
+        <w:rPr>
+          <w:lang w:val="en-ZA"/>
+        </w:rPr>
+        <w:t>Especially notice the negative emotions that you might not want to admit to anyone else. Boredom, jealousy irritation.</w:t>
+      </w:r>
+      <w:r>
+        <w:rPr>
+          <w:lang w:val="en-ZA"/>
+        </w:rPr>
+        <w:t xml:space="preserve"> Embarrassment.</w:t>
+      </w:r>
+    </w:p>
+    <w:p>
+      <w:pPr>
+        <w:pStyle w:val="Heading3"/>
+        <w:rPr>
+          <w:lang w:val="en-ZA"/>
+        </w:rPr>
+      </w:pPr>
+      <w:r>
+        <w:rPr>
+          <w:lang w:val="en-ZA"/>
+        </w:rPr>
+        <w:t>Second Circle</w:t>
+      </w:r>
+    </w:p>
+    <w:p>
+      <w:pPr>
+        <w:rPr>
+          <w:lang w:val="en-ZA"/>
+        </w:rPr>
+      </w:pPr>
+      <w:r>
+        <w:rPr>
+          <w:lang w:val="en-ZA"/>
+        </w:rPr>
+        <w:t>I read another book – called Presence by Patsy Rodenberg. And the basic idea of the book is that there are three ways that we communicate.</w:t>
+      </w:r>
+      <w:r>
+        <w:rPr>
+          <w:lang w:val="en-ZA"/>
+        </w:rPr>
+        <w:t xml:space="preserve"> She calls them circle</w:t>
+      </w:r>
+      <w:r>
+        <w:rPr>
+          <w:lang w:val="en-ZA"/>
+        </w:rPr>
+        <w:t>s</w:t>
+      </w:r>
+      <w:r>
+        <w:rPr>
+          <w:lang w:val="en-ZA"/>
+        </w:rPr>
+        <w:t>.</w:t>
+      </w:r>
+      <w:r>
+        <w:rPr>
+          <w:lang w:val="en-ZA"/>
+        </w:rPr>
+        <w:t xml:space="preserve"> She calls them first, second and third circle. </w:t>
+      </w:r>
+      <w:commentRangeStart w:id="67"/>
+      <w:commentRangeStart w:id="68"/>
+      <w:r>
+        <w:rPr>
+          <w:lang w:val="en-ZA"/>
+        </w:rPr>
+        <w:t>But I’m going to talk about them in this order, 3, 1 and then 2.</w:t>
+      </w:r>
+      <w:commentRangeEnd w:id="67"/>
+      <w:r>
+        <w:rPr>
+          <w:rStyle w:val="CommentReference"/>
+        </w:rPr>
+        <w:commentReference w:id="67"/>
+      </w:r>
+      <w:commentRangeEnd w:id="68"/>
+      <w:r>
+        <w:rPr>
+          <w:rStyle w:val="CommentReference"/>
+        </w:rPr>
+        <w:commentReference w:id="68"/>
+      </w:r>
+      <w:r>
+        <w:rPr>
+          <w:lang w:val="en-ZA"/>
+        </w:rPr>
+        <w:t xml:space="preserve">  I’m going to talk about third circle first, because that’s the pushy one. </w:t>
+      </w:r>
+      <w:r>
+        <w:rPr>
+          <w:b/>
+          <w:bCs/>
+          <w:i/>
+          <w:iCs/>
+          <w:lang w:val="en-ZA"/>
+        </w:rPr>
+        <w:t>That’s the shouty one. That’s the look at me! Look at me! One.</w:t>
+      </w:r>
+    </w:p>
+    <w:p>
+      <w:pPr>
+        <w:rPr>
+          <w:lang w:val="en-ZA"/>
+        </w:rPr>
+      </w:pPr>
+      <w:r>
+        <w:rPr>
+          <w:lang w:val="en-ZA"/>
+        </w:rPr>
+        <w:t xml:space="preserve">There’s third circle – which is </w:t>
+      </w:r>
+      <w:r>
+        <w:rPr>
+          <w:b/>
+          <w:bCs/>
+          <w:lang w:val="en-ZA"/>
+        </w:rPr>
+        <w:t xml:space="preserve">SHOUTING! </w:t>
+      </w:r>
+      <w:r>
+        <w:rPr>
+          <w:lang w:val="en-ZA"/>
+        </w:rPr>
+        <w:t xml:space="preserve">This out, </w:t>
+      </w:r>
+      <w:commentRangeStart w:id="69"/>
+      <w:commentRangeStart w:id="70"/>
+      <w:commentRangeStart w:id="71"/>
+      <w:r>
+        <w:rPr>
+          <w:lang w:val="en-ZA"/>
+        </w:rPr>
+        <w:t>pushing, forcing out.</w:t>
+      </w:r>
+      <w:commentRangeEnd w:id="69"/>
+      <w:r>
+        <w:rPr>
+          <w:rStyle w:val="CommentReference"/>
+        </w:rPr>
+        <w:commentReference w:id="69"/>
+      </w:r>
+      <w:commentRangeEnd w:id="70"/>
+      <w:r>
+        <w:rPr>
+          <w:rStyle w:val="CommentReference"/>
+        </w:rPr>
+        <w:commentReference w:id="70"/>
+      </w:r>
+      <w:commentRangeEnd w:id="71"/>
+      <w:r>
+        <w:rPr>
+          <w:rStyle w:val="CommentReference"/>
+        </w:rPr>
+        <w:commentReference w:id="71"/>
+      </w:r>
+    </w:p>
+    <w:p>
+      <w:pPr>
+        <w:rPr>
+          <w:lang w:val="en-ZA"/>
+        </w:rPr>
+      </w:pPr>
+      <w:r>
+        <w:rPr>
+          <w:lang w:val="en-ZA"/>
+        </w:rPr>
+        <w:t>There’s first circle – which is in, hardly making any noise at all, yes, whatever you say.</w:t>
+      </w:r>
+      <w:r>
+        <w:rPr>
+          <w:lang w:val="en-ZA"/>
+        </w:rPr>
+        <w:t xml:space="preserve"> </w:t>
+      </w:r>
+    </w:p>
+    <w:p>
+      <w:pPr>
+        <w:rPr>
+          <w:lang w:val="en-ZA"/>
+        </w:rPr>
+      </w:pPr>
+      <w:r>
+        <w:rPr>
+          <w:lang w:val="en-ZA"/>
+        </w:rPr>
+        <w:t xml:space="preserve">And then there’s second circle. Second circle is the difficult one. Second circle is a conversation. </w:t>
+      </w:r>
+    </w:p>
+    <w:p>
+      <w:pPr>
+        <w:rPr>
+          <w:lang w:val="en-ZA"/>
+        </w:rPr>
+      </w:pPr>
+      <w:r>
+        <w:rPr>
+          <w:lang w:val="en-ZA"/>
+        </w:rPr>
+        <w:t xml:space="preserve">Oh, my god! I’m having a revelation! </w:t>
+      </w:r>
+      <w:commentRangeStart w:id="72"/>
+      <w:r>
+        <w:rPr>
+          <w:b/>
+          <w:bCs/>
+          <w:i/>
+          <w:iCs/>
+          <w:lang w:val="en-ZA"/>
+        </w:rPr>
+        <w:t>(I’m not I had it earlier, but I’m pretending I’m having it now for dramatic effect).</w:t>
+      </w:r>
+      <w:commentRangeEnd w:id="72"/>
+      <w:r>
+        <w:rPr>
+          <w:rStyle w:val="CommentReference"/>
+        </w:rPr>
+        <w:commentReference w:id="72"/>
+      </w:r>
+      <w:r>
+        <w:rPr>
+          <w:b/>
+          <w:bCs/>
+          <w:i/>
+          <w:iCs/>
+          <w:lang w:val="en-ZA"/>
+        </w:rPr>
+        <w:t xml:space="preserve"> </w:t>
+      </w:r>
+      <w:r>
+        <w:rPr>
+          <w:lang w:val="en-ZA"/>
+        </w:rPr>
+        <w:t>This is what creativity and doing things is about.</w:t>
+      </w:r>
+    </w:p>
+    <w:p>
+      <w:pPr>
+        <w:rPr>
+          <w:lang w:val="en-ZA"/>
+        </w:rPr>
+      </w:pPr>
+      <w:r>
+        <w:rPr>
+          <w:lang w:val="en-ZA"/>
+        </w:rPr>
+        <w:t xml:space="preserve">Creativity is about being in second circle with the biscuit! </w:t>
+      </w:r>
+      <w:r>
+        <w:rPr>
+          <w:lang w:val="en-ZA"/>
+        </w:rPr>
+        <w:t>It’s about the give and take of discussion, with what you’re making and with its reception.</w:t>
+      </w:r>
+    </w:p>
+    <w:p>
+      <w:pPr>
+        <w:rPr>
+          <w:lang w:val="en-ZA"/>
+        </w:rPr>
+      </w:pPr>
       <w:r>
         <w:rPr>
           <w:lang w:val="en-ZA"/>
@@ -3267,16 +3363,23 @@
         </w:rPr>
         <w:t xml:space="preserve"> I can only do that for a few minutes – </w:t>
       </w:r>
+      <w:commentRangeStart w:id="73"/>
       <w:commentRangeStart w:id="74"/>
       <w:commentRangeStart w:id="75"/>
       <w:commentRangeStart w:id="76"/>
-      <w:commentRangeStart w:id="77"/>
       <w:r>
         <w:rPr>
           <w:lang w:val="en-ZA"/>
         </w:rPr>
         <w:t xml:space="preserve">maybe an hour tops a day. </w:t>
       </w:r>
+      <w:commentRangeEnd w:id="73"/>
+      <w:r>
+        <w:rPr>
+          <w:rStyle w:val="CommentReference"/>
+        </w:rPr>
+        <w:commentReference w:id="73"/>
+      </w:r>
       <w:commentRangeEnd w:id="74"/>
       <w:r>
         <w:rPr>
@@ -3298,18 +3401,32 @@
         </w:rPr>
         <w:commentReference w:id="76"/>
       </w:r>
-      <w:commentRangeEnd w:id="77"/>
-      <w:r>
-        <w:rPr>
-          <w:rStyle w:val="CommentReference"/>
-        </w:rPr>
-        <w:commentReference w:id="77"/>
-      </w:r>
-    </w:p>
-    <w:p>
-      <w:pPr>
-        <w:rPr>
-          <w:del w:id="78" w:author="Mark Stringer" w:date="2025-04-23T05:53:00Z" w16du:dateUtc="2025-04-23T04:53:00Z"/>
+    </w:p>
+    <w:p>
+      <w:pPr>
+        <w:rPr>
+          <w:b/>
+          <w:bCs/>
+          <w:i/>
+          <w:iCs/>
+          <w:lang w:val="en-ZA"/>
+        </w:rPr>
+      </w:pPr>
+      <w:r>
+        <w:rPr>
+          <w:b/>
+          <w:bCs/>
+          <w:i/>
+          <w:iCs/>
+          <w:lang w:val="en-ZA"/>
+        </w:rPr>
+        <w:t>It’s like those points when you’re driving when you’re, if you’re lucky, your passenger knows to shut up.</w:t>
+      </w:r>
+    </w:p>
+    <w:p>
+      <w:pPr>
+        <w:rPr>
+          <w:del w:id="77" w:author="Mark Stringer" w:date="2025-04-23T05:53:00Z" w16du:dateUtc="2025-04-23T04:53:00Z"/>
           <w:lang w:val="en-ZA"/>
         </w:rPr>
       </w:pPr>
@@ -3331,48 +3448,37 @@
     <w:p>
       <w:pPr>
         <w:rPr>
-          <w:ins w:id="79" w:author="Mark Stringer" w:date="2025-04-23T05:53:00Z" w16du:dateUtc="2025-04-23T04:53:00Z"/>
-          <w:lang w:val="en-ZA"/>
-        </w:rPr>
-      </w:pPr>
-      <w:del w:id="80" w:author="Mark Stringer" w:date="2025-04-23T05:53:00Z" w16du:dateUtc="2025-04-23T04:53:00Z">
-        <w:r>
-          <w:rPr>
-            <w:lang w:val="en-ZA"/>
-          </w:rPr>
-          <w:delText>There’s another</w:delText>
-        </w:r>
-      </w:del>
-      <w:ins w:id="81" w:author="Mark Stringer" w:date="2025-04-23T05:53:00Z" w16du:dateUtc="2025-04-23T04:53:00Z">
-        <w:r>
-          <w:rPr>
-            <w:lang w:val="en-ZA"/>
-          </w:rPr>
-          <w:t xml:space="preserve">It’s interesting, that as I say this, I think that it sounds so feeble. You can only do this for an hour a day? Why not 2 hours, why not 12 hours? You could probably get by on about 4 hours </w:t>
-        </w:r>
-        <w:proofErr w:type="gramStart"/>
-        <w:r>
-          <w:rPr>
-            <w:lang w:val="en-ZA"/>
-          </w:rPr>
-          <w:t>sleep</w:t>
-        </w:r>
-        <w:proofErr w:type="gramEnd"/>
-        <w:r>
-          <w:rPr>
-            <w:lang w:val="en-ZA"/>
-          </w:rPr>
-          <w:t xml:space="preserve"> couldn’t you? </w:t>
-        </w:r>
-      </w:ins>
-    </w:p>
-    <w:p>
-      <w:pPr>
-        <w:rPr>
-          <w:lang w:val="en-ZA"/>
-        </w:rPr>
-      </w:pPr>
-      <w:ins w:id="82" w:author="Mark Stringer" w:date="2025-04-23T05:53:00Z" w16du:dateUtc="2025-04-23T04:53:00Z">
+          <w:lang w:val="en-ZA"/>
+        </w:rPr>
+      </w:pPr>
+      <w:r>
+        <w:rPr>
+          <w:lang w:val="en-ZA"/>
+        </w:rPr>
+        <w:t xml:space="preserve">It’s interesting, that as I say this, I think that it sounds so feeble. You can only do this for an hour a day? Why not 2 hours, why not 12 hours? You could probably get by on about 4 hours </w:t>
+      </w:r>
+      <w:proofErr w:type="gramStart"/>
+      <w:r>
+        <w:rPr>
+          <w:lang w:val="en-ZA"/>
+        </w:rPr>
+        <w:t>sleep</w:t>
+      </w:r>
+      <w:proofErr w:type="gramEnd"/>
+      <w:r>
+        <w:rPr>
+          <w:lang w:val="en-ZA"/>
+        </w:rPr>
+        <w:t xml:space="preserve"> couldn’t you? </w:t>
+      </w:r>
+    </w:p>
+    <w:p>
+      <w:pPr>
+        <w:rPr>
+          <w:lang w:val="en-ZA"/>
+        </w:rPr>
+      </w:pPr>
+      <w:ins w:id="78" w:author="Mark Stringer" w:date="2025-04-23T05:53:00Z" w16du:dateUtc="2025-04-23T04:53:00Z">
         <w:r>
           <w:rPr>
             <w:lang w:val="en-ZA"/>
@@ -3403,7 +3509,7 @@
       <w:pPr>
         <w:rPr>
           <w:lang w:val="en-ZA"/>
-          <w:rPrChange w:id="83" w:author="Mark Stringer" w:date="2025-04-23T05:53:00Z" w16du:dateUtc="2025-04-23T04:53:00Z">
+          <w:rPrChange w:id="79" w:author="Mark Stringer" w:date="2025-04-23T05:53:00Z" w16du:dateUtc="2025-04-23T04:53:00Z">
             <w:rPr>
               <w:b/>
               <w:i/>
@@ -3416,12 +3522,13 @@
         <w:rPr>
           <w:lang w:val="en-ZA"/>
         </w:rPr>
+        <w:lastRenderedPageBreak/>
         <w:t xml:space="preserve">Did you ever think that setting yourself ridiculous goals might be your own way of scrubbing the decks </w:t>
       </w:r>
       <w:r>
         <w:rPr>
           <w:lang w:val="en-ZA"/>
-          <w:rPrChange w:id="84" w:author="Mark Stringer" w:date="2025-04-23T05:53:00Z" w16du:dateUtc="2025-04-23T04:53:00Z">
+          <w:rPrChange w:id="80" w:author="Mark Stringer" w:date="2025-04-23T05:53:00Z" w16du:dateUtc="2025-04-23T04:53:00Z">
             <w:rPr>
               <w:b/>
               <w:i/>
@@ -3431,7 +3538,7 @@
         </w:rPr>
         <w:t>(</w:t>
       </w:r>
-      <w:commentRangeStart w:id="85"/>
+      <w:commentRangeStart w:id="81"/>
       <w:r>
         <w:rPr>
           <w:b/>
@@ -3445,7 +3552,7 @@
       <w:r>
         <w:rPr>
           <w:lang w:val="en-ZA"/>
-          <w:rPrChange w:id="86" w:author="Mark Stringer" w:date="2025-04-23T05:53:00Z" w16du:dateUtc="2025-04-23T04:53:00Z">
+          <w:rPrChange w:id="82" w:author="Mark Stringer" w:date="2025-04-23T05:53:00Z" w16du:dateUtc="2025-04-23T04:53:00Z">
             <w:rPr>
               <w:b/>
               <w:i/>
@@ -3455,18 +3562,18 @@
         </w:rPr>
         <w:t>).</w:t>
       </w:r>
-      <w:commentRangeEnd w:id="85"/>
-      <w:r>
-        <w:rPr>
-          <w:rStyle w:val="CommentReference"/>
-          <w:b/>
-          <w:bCs/>
-          <w:i/>
-          <w:iCs/>
-        </w:rPr>
-        <w:commentReference w:id="85"/>
-      </w:r>
-      <w:ins w:id="87" w:author="Mark Stringer" w:date="2025-04-23T05:53:00Z" w16du:dateUtc="2025-04-23T04:53:00Z">
+      <w:commentRangeEnd w:id="81"/>
+      <w:r>
+        <w:rPr>
+          <w:rStyle w:val="CommentReference"/>
+          <w:b/>
+          <w:bCs/>
+          <w:i/>
+          <w:iCs/>
+        </w:rPr>
+        <w:commentReference w:id="81"/>
+      </w:r>
+      <w:ins w:id="83" w:author="Mark Stringer" w:date="2025-04-23T05:53:00Z" w16du:dateUtc="2025-04-23T04:53:00Z">
         <w:r>
           <w:rPr>
             <w:lang w:val="en-ZA"/>
@@ -3519,7 +3626,6 @@
         <w:rPr>
           <w:lang w:val="en-ZA"/>
         </w:rPr>
-        <w:lastRenderedPageBreak/>
         <w:t xml:space="preserve">It's the amount of work you do </w:t>
       </w:r>
       <w:proofErr w:type="gramStart"/>
@@ -3603,49 +3709,17 @@
           <w:iCs/>
           <w:lang w:val="en-ZA"/>
         </w:rPr>
-        <w:t xml:space="preserve">I once did it with my wife over dinner – true story – and it turned out the thing that she was hesitating from doing was telling me all the things that I was doing that were irritating her. </w:t>
-      </w:r>
-      <w:commentRangeStart w:id="88"/>
-      <w:commentRangeStart w:id="89"/>
-      <w:commentRangeStart w:id="90"/>
-      <w:commentRangeStart w:id="91"/>
-      <w:r>
-        <w:rPr>
-          <w:b/>
-          <w:bCs/>
-          <w:i/>
-          <w:iCs/>
-          <w:lang w:val="en-ZA"/>
-        </w:rPr>
-        <w:t>She started talking during the starter and she hadn’t finished by desert and coffee.</w:t>
-      </w:r>
-      <w:commentRangeEnd w:id="88"/>
-      <w:r>
-        <w:rPr>
-          <w:rStyle w:val="CommentReference"/>
-        </w:rPr>
-        <w:commentReference w:id="88"/>
-      </w:r>
-      <w:commentRangeEnd w:id="89"/>
-      <w:r>
-        <w:rPr>
-          <w:rStyle w:val="CommentReference"/>
-        </w:rPr>
-        <w:commentReference w:id="89"/>
-      </w:r>
-      <w:commentRangeEnd w:id="90"/>
-      <w:r>
-        <w:rPr>
-          <w:rStyle w:val="CommentReference"/>
-        </w:rPr>
-        <w:commentReference w:id="90"/>
-      </w:r>
-      <w:commentRangeEnd w:id="91"/>
-      <w:r>
-        <w:rPr>
-          <w:rStyle w:val="CommentReference"/>
-        </w:rPr>
-        <w:commentReference w:id="91"/>
+        <w:t>I once did it with my wife over dinner – true story – and it turned out the thing that she was hesitating from doing was telling me all the things that I was doing that were irritating her. She started talking during the starter and she hadn’t finished by desert and coffee.</w:t>
+      </w:r>
+      <w:r>
+        <w:rPr>
+          <w:b/>
+          <w:bCs/>
+          <w:i/>
+          <w:iCs/>
+          <w:lang w:val="en-ZA"/>
+        </w:rPr>
+        <w:t xml:space="preserve"> </w:t>
       </w:r>
     </w:p>
     <w:p>
@@ -3745,6 +3819,7 @@
         <w:rPr>
           <w:lang w:val="en-ZA"/>
         </w:rPr>
+        <w:lastRenderedPageBreak/>
         <w:t>A structure for the talk</w:t>
       </w:r>
     </w:p>
@@ -3875,29 +3950,99 @@
         <w:pStyle w:val="Heading2"/>
       </w:pPr>
       <w:r>
+        <w:t>The biscuit tin and the biscuit</w:t>
+      </w:r>
+    </w:p>
+    <w:p>
+      <w:r>
+        <w:t xml:space="preserve">I wrote a book about project management </w:t>
+      </w:r>
+      <w:proofErr w:type="gramStart"/>
+      <w:r>
+        <w:t>-  because</w:t>
+      </w:r>
+      <w:proofErr w:type="gramEnd"/>
+      <w:r>
+        <w:t xml:space="preserve"> that’s something I’d been doing for the last fifteen years.</w:t>
+      </w:r>
+    </w:p>
+    <w:p>
+      <w:r>
+        <w:t>And because of that, I started to realise that one of the big problems that people have when they’re trying to do projects</w:t>
+      </w:r>
+      <w:r>
+        <w:t>.</w:t>
+      </w:r>
+    </w:p>
+    <w:p>
+      <w:pPr>
+        <w:pStyle w:val="Heading2"/>
+      </w:pPr>
+      <w:r>
+        <w:t>Emotional work</w:t>
+      </w:r>
+    </w:p>
+    <w:p>
+      <w:r>
+        <w:t>Anger</w:t>
+      </w:r>
+    </w:p>
+    <w:p>
+      <w:r>
+        <w:t>Fear</w:t>
+      </w:r>
+    </w:p>
+    <w:p>
+      <w:r>
+        <w:t>Surprise</w:t>
+      </w:r>
+    </w:p>
+    <w:p>
+      <w:r>
+        <w:t>Disgust</w:t>
+      </w:r>
+    </w:p>
+    <w:p>
+      <w:r>
+        <w:t>Happiness</w:t>
+      </w:r>
+    </w:p>
+    <w:p>
+      <w:r>
+        <w:t>Sadness</w:t>
+      </w:r>
+    </w:p>
+    <w:p>
+      <w:r>
+        <w:t>What other emotions? Shame, embarrassment, guilt – any positive ones? Pride? Satisfaction?</w:t>
+      </w:r>
+    </w:p>
+    <w:p>
+      <w:pPr>
+        <w:pStyle w:val="Heading2"/>
+      </w:pPr>
+      <w:r>
+        <w:t>The heroes Journey and Abandoned Quests</w:t>
+      </w:r>
+    </w:p>
+    <w:p>
+      <w:r>
+        <w:t>Why do we abandon quests</w:t>
+      </w:r>
+      <w:r>
+        <w:t>?</w:t>
+      </w:r>
+    </w:p>
+    <w:p/>
+    <w:p>
+      <w:r>
         <w:lastRenderedPageBreak/>
-        <w:t>The biscuit tin and the biscuit</w:t>
-      </w:r>
-    </w:p>
-    <w:p>
-      <w:r>
-        <w:t xml:space="preserve">I wrote a book about project management </w:t>
-      </w:r>
-      <w:proofErr w:type="gramStart"/>
-      <w:r>
-        <w:t>-  because</w:t>
-      </w:r>
-      <w:proofErr w:type="gramEnd"/>
-      <w:r>
-        <w:t xml:space="preserve"> that’s something I’d been doing for the last fifteen years.</w:t>
-      </w:r>
-    </w:p>
-    <w:p>
-      <w:r>
-        <w:t>And because of that, I started to realise that one of the big problems that people have when they’re trying to do projects</w:t>
-      </w:r>
-      <w:r>
-        <w:t>.</w:t>
+        <w:t>We don’t expect the emotions that come from doing things. We don’t expect the texture of real quests.</w:t>
+      </w:r>
+    </w:p>
+    <w:p>
+      <w:r>
+        <w:t>Why does it feel so bad to pick up an abandoned quest?</w:t>
       </w:r>
     </w:p>
     <w:p>
@@ -3905,42 +4050,7 @@
         <w:pStyle w:val="Heading2"/>
       </w:pPr>
       <w:r>
-        <w:t>Emotional work</w:t>
-      </w:r>
-    </w:p>
-    <w:p>
-      <w:r>
-        <w:t>Anger</w:t>
-      </w:r>
-    </w:p>
-    <w:p>
-      <w:r>
-        <w:t>Fear</w:t>
-      </w:r>
-    </w:p>
-    <w:p>
-      <w:r>
-        <w:t>Surprise</w:t>
-      </w:r>
-    </w:p>
-    <w:p>
-      <w:r>
-        <w:t>Disgust</w:t>
-      </w:r>
-    </w:p>
-    <w:p>
-      <w:r>
-        <w:t>Happiness</w:t>
-      </w:r>
-    </w:p>
-    <w:p>
-      <w:r>
-        <w:t>Sadness</w:t>
-      </w:r>
-    </w:p>
-    <w:p>
-      <w:r>
-        <w:t>What other emotions? Shame, embarrassment, guilt – any positive ones? Pride? Satisfaction?</w:t>
+        <w:t>Agreed activity</w:t>
       </w:r>
     </w:p>
     <w:p>
@@ -3948,26 +4058,28 @@
         <w:pStyle w:val="Heading2"/>
       </w:pPr>
       <w:r>
-        <w:t>The heroes Journey and Abandoned Quests</w:t>
-      </w:r>
-    </w:p>
-    <w:p>
-      <w:r>
-        <w:t>Why do we abandon quests</w:t>
-      </w:r>
-      <w:r>
-        <w:t>?</w:t>
-      </w:r>
-    </w:p>
-    <w:p/>
-    <w:p>
-      <w:r>
-        <w:t>We don’t expect the emotions that come from doing things. We don’t expect the texture of real quests.</w:t>
-      </w:r>
-    </w:p>
-    <w:p>
-      <w:r>
-        <w:t>Why does it feel so bad to pick up an abandoned quest?</w:t>
+        <w:t>Monkey</w:t>
+      </w:r>
+      <w:r>
+        <w:t xml:space="preserve"> Mind</w:t>
+      </w:r>
+    </w:p>
+    <w:p>
+      <w:r>
+        <w:t>This is the difference between the biscuit tin and the biscuit.</w:t>
+      </w:r>
+    </w:p>
+    <w:p>
+      <w:pPr>
+        <w:pStyle w:val="Heading3"/>
+      </w:pPr>
+      <w:r>
+        <w:t>Know your own power</w:t>
+      </w:r>
+    </w:p>
+    <w:p>
+      <w:r>
+        <w:t>And because of that that – I had a realisation</w:t>
       </w:r>
     </w:p>
     <w:p>
@@ -3975,43 +4087,6 @@
         <w:pStyle w:val="Heading2"/>
       </w:pPr>
       <w:r>
-        <w:t>Agreed activity</w:t>
-      </w:r>
-    </w:p>
-    <w:p>
-      <w:pPr>
-        <w:pStyle w:val="Heading2"/>
-      </w:pPr>
-      <w:r>
-        <w:t>Monkey</w:t>
-      </w:r>
-      <w:r>
-        <w:t xml:space="preserve"> Mind</w:t>
-      </w:r>
-    </w:p>
-    <w:p>
-      <w:r>
-        <w:t>This is the difference between the biscuit tin and the biscuit.</w:t>
-      </w:r>
-    </w:p>
-    <w:p>
-      <w:pPr>
-        <w:pStyle w:val="Heading3"/>
-      </w:pPr>
-      <w:r>
-        <w:t>Know your own power</w:t>
-      </w:r>
-    </w:p>
-    <w:p>
-      <w:r>
-        <w:t>And because of that that – I had a realisation</w:t>
-      </w:r>
-    </w:p>
-    <w:p>
-      <w:pPr>
-        <w:pStyle w:val="Heading2"/>
-      </w:pPr>
-      <w:r>
         <w:t>Second Circle</w:t>
       </w:r>
     </w:p>
@@ -4027,7 +4102,6 @@
     </w:p>
     <w:p>
       <w:r>
-        <w:lastRenderedPageBreak/>
         <w:t xml:space="preserve">Look at all that great creative advice, </w:t>
       </w:r>
       <w:proofErr w:type="gramStart"/>
@@ -4934,7 +5008,7 @@
       </w:r>
     </w:p>
   </w:comment>
-  <w:comment w:id="62" w:author="Andrew Brown" w:date="2025-04-21T17:38:00Z" w:initials="AB">
+  <w:comment w:id="63" w:author="Andrew Brown" w:date="2025-04-21T17:38:00Z" w:initials="AB">
     <w:p>
       <w:pPr>
         <w:pStyle w:val="CommentText"/>
@@ -4958,7 +5032,7 @@
       </w:r>
     </w:p>
   </w:comment>
-  <w:comment w:id="63" w:author="Mark Stringer" w:date="2025-04-22T06:38:00Z" w:initials="MS">
+  <w:comment w:id="64" w:author="Mark Stringer" w:date="2025-04-22T06:38:00Z" w:initials="MS">
     <w:p>
       <w:pPr>
         <w:pStyle w:val="CommentText"/>
@@ -4974,7 +5048,7 @@
       </w:r>
     </w:p>
   </w:comment>
-  <w:comment w:id="64" w:author="Mark Stringer" w:date="2025-04-22T14:28:00Z" w:initials="MS">
+  <w:comment w:id="65" w:author="Mark Stringer" w:date="2025-04-22T14:28:00Z" w:initials="MS">
     <w:p>
       <w:pPr>
         <w:pStyle w:val="CommentText"/>
@@ -4990,7 +5064,7 @@
       </w:r>
     </w:p>
   </w:comment>
-  <w:comment w:id="65" w:author="Mark Stringer" w:date="2025-04-22T14:30:00Z" w:initials="MS">
+  <w:comment w:id="66" w:author="Mark Stringer" w:date="2025-04-22T14:30:00Z" w:initials="MS">
     <w:p>
       <w:pPr>
         <w:pStyle w:val="CommentText"/>
@@ -5006,7 +5080,7 @@
       </w:r>
     </w:p>
   </w:comment>
-  <w:comment w:id="66" w:author="Andrew Brown" w:date="2025-04-18T22:28:00Z" w:initials="AB">
+  <w:comment w:id="67" w:author="Andrew Brown" w:date="2025-04-18T22:28:00Z" w:initials="AB">
     <w:p>
       <w:pPr>
         <w:pStyle w:val="CommentText"/>
@@ -5022,7 +5096,7 @@
       </w:r>
     </w:p>
   </w:comment>
-  <w:comment w:id="67" w:author="Mark Stringer" w:date="2025-04-22T06:21:00Z" w:initials="MS">
+  <w:comment w:id="68" w:author="Mark Stringer" w:date="2025-04-22T06:21:00Z" w:initials="MS">
     <w:p>
       <w:pPr>
         <w:pStyle w:val="CommentText"/>
@@ -5038,7 +5112,7 @@
       </w:r>
     </w:p>
   </w:comment>
-  <w:comment w:id="68" w:author="Andrew Brown" w:date="2025-04-21T17:53:00Z" w:initials="AB">
+  <w:comment w:id="69" w:author="Andrew Brown" w:date="2025-04-21T17:53:00Z" w:initials="AB">
     <w:p>
       <w:pPr>
         <w:pStyle w:val="CommentText"/>
@@ -5054,7 +5128,7 @@
       </w:r>
     </w:p>
   </w:comment>
-  <w:comment w:id="69" w:author="Mark Stringer" w:date="2025-04-22T06:22:00Z" w:initials="MS">
+  <w:comment w:id="70" w:author="Mark Stringer" w:date="2025-04-22T06:22:00Z" w:initials="MS">
     <w:p>
       <w:pPr>
         <w:pStyle w:val="CommentText"/>
@@ -5070,7 +5144,7 @@
       </w:r>
     </w:p>
   </w:comment>
-  <w:comment w:id="70" w:author="Mark Stringer" w:date="2025-04-22T14:31:00Z" w:initials="MS">
+  <w:comment w:id="71" w:author="Mark Stringer" w:date="2025-04-22T14:31:00Z" w:initials="MS">
     <w:p>
       <w:pPr>
         <w:pStyle w:val="CommentText"/>
@@ -5086,7 +5160,7 @@
       </w:r>
     </w:p>
   </w:comment>
-  <w:comment w:id="71" w:author="Andrew Brown" w:date="2025-04-18T22:29:00Z" w:initials="AB">
+  <w:comment w:id="72" w:author="Andrew Brown" w:date="2025-04-18T22:29:00Z" w:initials="AB">
     <w:p>
       <w:pPr>
         <w:pStyle w:val="CommentText"/>
@@ -5102,7 +5176,7 @@
       </w:r>
     </w:p>
   </w:comment>
-  <w:comment w:id="74" w:author="Andrew Brown" w:date="2025-04-21T17:54:00Z" w:initials="AB">
+  <w:comment w:id="73" w:author="Andrew Brown" w:date="2025-04-21T17:54:00Z" w:initials="AB">
     <w:p>
       <w:pPr>
         <w:pStyle w:val="CommentText"/>
@@ -5136,7 +5210,7 @@
       </w:r>
     </w:p>
   </w:comment>
-  <w:comment w:id="75" w:author="Mark Stringer" w:date="2025-04-22T06:23:00Z" w:initials="MS">
+  <w:comment w:id="74" w:author="Mark Stringer" w:date="2025-04-22T06:23:00Z" w:initials="MS">
     <w:p>
       <w:pPr>
         <w:pStyle w:val="CommentText"/>
@@ -5161,7 +5235,7 @@
       </w:r>
     </w:p>
   </w:comment>
-  <w:comment w:id="76" w:author="Mark Stringer" w:date="2025-04-22T06:24:00Z" w:initials="MS">
+  <w:comment w:id="75" w:author="Mark Stringer" w:date="2025-04-22T06:24:00Z" w:initials="MS">
     <w:p>
       <w:pPr>
         <w:pStyle w:val="CommentText"/>
@@ -5177,7 +5251,7 @@
       </w:r>
     </w:p>
   </w:comment>
-  <w:comment w:id="77" w:author="Mark Stringer" w:date="2025-04-22T14:33:00Z" w:initials="MS">
+  <w:comment w:id="76" w:author="Mark Stringer" w:date="2025-04-22T14:33:00Z" w:initials="MS">
     <w:p>
       <w:pPr>
         <w:pStyle w:val="CommentText"/>
@@ -5200,7 +5274,7 @@
       </w:r>
     </w:p>
   </w:comment>
-  <w:comment w:id="85" w:author="Andrew Brown" w:date="2025-04-18T22:30:00Z" w:initials="AB">
+  <w:comment w:id="81" w:author="Andrew Brown" w:date="2025-04-18T22:30:00Z" w:initials="AB">
     <w:p>
       <w:pPr>
         <w:pStyle w:val="CommentText"/>
@@ -5213,86 +5287,6 @@
       </w:r>
       <w:r>
         <w:t>Good</w:t>
-      </w:r>
-    </w:p>
-  </w:comment>
-  <w:comment w:id="88" w:author="Andrew Brown" w:date="2025-04-18T22:31:00Z" w:initials="AB">
-    <w:p>
-      <w:pPr>
-        <w:pStyle w:val="CommentText"/>
-      </w:pPr>
-      <w:r>
-        <w:rPr>
-          <w:rStyle w:val="CommentReference"/>
-        </w:rPr>
-        <w:annotationRef/>
-      </w:r>
-      <w:r>
-        <w:t>If this gets a laugh, could you follow with a comment at your wife is Greek, so she was telling you things for seven courses… With 20 minutes gaps in between those courses</w:t>
-      </w:r>
-      <w:r>
-        <w:t>… Have you ever tried getting a Greek waiter to hurry up?</w:t>
-      </w:r>
-    </w:p>
-    <w:p>
-      <w:pPr>
-        <w:pStyle w:val="CommentText"/>
-      </w:pPr>
-    </w:p>
-    <w:p>
-      <w:pPr>
-        <w:pStyle w:val="CommentText"/>
-      </w:pPr>
-      <w:r>
-        <w:t>… Maybe build up a bit. Coaxing out of her what she wanted to tell me but hesitated.</w:t>
-      </w:r>
-    </w:p>
-  </w:comment>
-  <w:comment w:id="89" w:author="Mark Stringer" w:date="2025-04-22T06:40:00Z" w:initials="MS">
-    <w:p>
-      <w:pPr>
-        <w:pStyle w:val="CommentText"/>
-      </w:pPr>
-      <w:r>
-        <w:rPr>
-          <w:rStyle w:val="CommentReference"/>
-        </w:rPr>
-        <w:annotationRef/>
-      </w:r>
-      <w:r>
-        <w:t>How did I stop her?</w:t>
-      </w:r>
-    </w:p>
-  </w:comment>
-  <w:comment w:id="90" w:author="Mark Stringer" w:date="2025-04-22T14:34:00Z" w:initials="MS">
-    <w:p>
-      <w:pPr>
-        <w:pStyle w:val="CommentText"/>
-      </w:pPr>
-      <w:r>
-        <w:rPr>
-          <w:rStyle w:val="CommentReference"/>
-        </w:rPr>
-        <w:annotationRef/>
-      </w:r>
-      <w:r>
-        <w:t>Have I managed to stop her?</w:t>
-      </w:r>
-    </w:p>
-  </w:comment>
-  <w:comment w:id="91" w:author="Mark Stringer" w:date="2025-04-22T14:34:00Z" w:initials="MS">
-    <w:p>
-      <w:pPr>
-        <w:pStyle w:val="CommentText"/>
-      </w:pPr>
-      <w:r>
-        <w:rPr>
-          <w:rStyle w:val="CommentReference"/>
-        </w:rPr>
-        <w:annotationRef/>
-      </w:r>
-      <w:r>
-        <w:t>Wake you up in the middle of the night.</w:t>
       </w:r>
     </w:p>
   </w:comment>
@@ -5342,25 +5336,21 @@
   <w15:commentEx w15:paraId="759903DC" w15:paraIdParent="3D3FA2A4" w15:done="1"/>
   <w15:commentEx w15:paraId="0A35FF78" w15:paraIdParent="3D3FA2A4" w15:done="1"/>
   <w15:commentEx w15:paraId="67ABE0A0" w15:done="0"/>
-  <w15:commentEx w15:paraId="07E027E8" w15:done="0"/>
-  <w15:commentEx w15:paraId="3D679E69" w15:paraIdParent="07E027E8" w15:done="0"/>
-  <w15:commentEx w15:paraId="4B3505A6" w15:paraIdParent="07E027E8" w15:done="0"/>
-  <w15:commentEx w15:paraId="4C269389" w15:paraIdParent="07E027E8" w15:done="0"/>
-  <w15:commentEx w15:paraId="5D3B71AD" w15:done="0"/>
-  <w15:commentEx w15:paraId="4C84F21B" w15:paraIdParent="5D3B71AD" w15:done="0"/>
-  <w15:commentEx w15:paraId="3E63A1AC" w15:done="0"/>
-  <w15:commentEx w15:paraId="0F3E105D" w15:paraIdParent="3E63A1AC" w15:done="0"/>
-  <w15:commentEx w15:paraId="5B068132" w15:paraIdParent="3E63A1AC" w15:done="0"/>
-  <w15:commentEx w15:paraId="7E237324" w15:done="0"/>
+  <w15:commentEx w15:paraId="07E027E8" w15:done="1"/>
+  <w15:commentEx w15:paraId="3D679E69" w15:paraIdParent="07E027E8" w15:done="1"/>
+  <w15:commentEx w15:paraId="4B3505A6" w15:paraIdParent="07E027E8" w15:done="1"/>
+  <w15:commentEx w15:paraId="4C269389" w15:paraIdParent="07E027E8" w15:done="1"/>
+  <w15:commentEx w15:paraId="5D3B71AD" w15:done="1"/>
+  <w15:commentEx w15:paraId="4C84F21B" w15:paraIdParent="5D3B71AD" w15:done="1"/>
+  <w15:commentEx w15:paraId="3E63A1AC" w15:done="1"/>
+  <w15:commentEx w15:paraId="0F3E105D" w15:paraIdParent="3E63A1AC" w15:done="1"/>
+  <w15:commentEx w15:paraId="5B068132" w15:paraIdParent="3E63A1AC" w15:done="1"/>
+  <w15:commentEx w15:paraId="7E237324" w15:done="1"/>
   <w15:commentEx w15:paraId="2BB4D82F" w15:done="0"/>
   <w15:commentEx w15:paraId="53D63A5F" w15:paraIdParent="2BB4D82F" w15:done="0"/>
   <w15:commentEx w15:paraId="5C8A2A4C" w15:paraIdParent="2BB4D82F" w15:done="0"/>
   <w15:commentEx w15:paraId="3B859301" w15:paraIdParent="2BB4D82F" w15:done="0"/>
-  <w15:commentEx w15:paraId="207433E5" w15:done="0"/>
-  <w15:commentEx w15:paraId="133A3CFC" w15:done="0"/>
-  <w15:commentEx w15:paraId="3C424FE9" w15:paraIdParent="133A3CFC" w15:done="0"/>
-  <w15:commentEx w15:paraId="5700789B" w15:paraIdParent="133A3CFC" w15:done="0"/>
-  <w15:commentEx w15:paraId="481FBFC7" w15:paraIdParent="133A3CFC" w15:done="0"/>
+  <w15:commentEx w15:paraId="207433E5" w15:done="1"/>
 </w15:commentsEx>
 </file>
 
@@ -5422,10 +5412,6 @@
   <w16cex:commentExtensible w16cex:durableId="5E59D219" w16cex:dateUtc="2025-04-22T05:24:00Z"/>
   <w16cex:commentExtensible w16cex:durableId="03C79DA7" w16cex:dateUtc="2025-04-22T13:33:00Z"/>
   <w16cex:commentExtensible w16cex:durableId="0BEDA5CB" w16cex:dateUtc="2025-04-18T21:30:00Z"/>
-  <w16cex:commentExtensible w16cex:durableId="7BA7CF6C" w16cex:dateUtc="2025-04-18T21:31:00Z"/>
-  <w16cex:commentExtensible w16cex:durableId="3450893C" w16cex:dateUtc="2025-04-22T05:40:00Z"/>
-  <w16cex:commentExtensible w16cex:durableId="45DEB9B1" w16cex:dateUtc="2025-04-22T13:34:00Z"/>
-  <w16cex:commentExtensible w16cex:durableId="7764487A" w16cex:dateUtc="2025-04-22T13:34:00Z"/>
 </w16cex:commentsExtensible>
 </file>
 
@@ -5487,10 +5473,6 @@
   <w16cid:commentId w16cid:paraId="5C8A2A4C" w16cid:durableId="5E59D219"/>
   <w16cid:commentId w16cid:paraId="3B859301" w16cid:durableId="03C79DA7"/>
   <w16cid:commentId w16cid:paraId="207433E5" w16cid:durableId="0BEDA5CB"/>
-  <w16cid:commentId w16cid:paraId="133A3CFC" w16cid:durableId="7BA7CF6C"/>
-  <w16cid:commentId w16cid:paraId="3C424FE9" w16cid:durableId="3450893C"/>
-  <w16cid:commentId w16cid:paraId="5700789B" w16cid:durableId="45DEB9B1"/>
-  <w16cid:commentId w16cid:paraId="481FBFC7" w16cid:durableId="7764487A"/>
 </w16cid:commentsIds>
 </file>
 

</xml_diff>